<commit_message>
gegevens toevoegen in database met sql file
</commit_message>
<xml_diff>
--- a/Documentatie.docx
+++ b/Documentatie.docx
@@ -8,11 +8,19 @@
           <w:lang w:val="nl-NL"/>
         </w:rPr>
       </w:pPr>
-      <w:r>
-        <w:rPr>
-          <w:lang w:val="nl-NL"/>
-        </w:rPr>
-        <w:t>Postgress Database</w:t>
+      <w:proofErr w:type="spellStart"/>
+      <w:r>
+        <w:rPr>
+          <w:lang w:val="nl-NL"/>
+        </w:rPr>
+        <w:t>Postgress</w:t>
+      </w:r>
+      <w:proofErr w:type="spellEnd"/>
+      <w:r>
+        <w:rPr>
+          <w:lang w:val="nl-NL"/>
+        </w:rPr>
+        <w:t xml:space="preserve"> Database</w:t>
       </w:r>
     </w:p>
     <w:p>
@@ -48,7 +56,49 @@
         <w:rPr>
           <w:lang w:val="nl-NL"/>
         </w:rPr>
-        <w:t xml:space="preserve">Docker-compose.yml file maken en daar de nodige gegevens inzetten om de database te maken. Het comando om deze file te te starten is </w:t>
+        <w:t>Docker-</w:t>
+      </w:r>
+      <w:proofErr w:type="spellStart"/>
+      <w:r>
+        <w:rPr>
+          <w:lang w:val="nl-NL"/>
+        </w:rPr>
+        <w:t>compose.yml</w:t>
+      </w:r>
+      <w:proofErr w:type="spellEnd"/>
+      <w:r>
+        <w:rPr>
+          <w:lang w:val="nl-NL"/>
+        </w:rPr>
+        <w:t xml:space="preserve"> file maken en daar de nodige gegevens inzetten om de database te maken. Het </w:t>
+      </w:r>
+      <w:proofErr w:type="spellStart"/>
+      <w:r>
+        <w:rPr>
+          <w:lang w:val="nl-NL"/>
+        </w:rPr>
+        <w:t>comando</w:t>
+      </w:r>
+      <w:proofErr w:type="spellEnd"/>
+      <w:r>
+        <w:rPr>
+          <w:lang w:val="nl-NL"/>
+        </w:rPr>
+        <w:t xml:space="preserve"> om deze file te </w:t>
+      </w:r>
+      <w:proofErr w:type="spellStart"/>
+      <w:r>
+        <w:rPr>
+          <w:lang w:val="nl-NL"/>
+        </w:rPr>
+        <w:t>te</w:t>
+      </w:r>
+      <w:proofErr w:type="spellEnd"/>
+      <w:r>
+        <w:rPr>
+          <w:lang w:val="nl-NL"/>
+        </w:rPr>
+        <w:t xml:space="preserve"> starten is </w:t>
       </w:r>
       <w:r>
         <w:rPr>
@@ -56,12 +106,14 @@
         </w:rPr>
         <w:t>“</w:t>
       </w:r>
+      <w:proofErr w:type="spellStart"/>
       <w:r>
         <w:rPr>
           <w:lang w:val="nl-NL"/>
         </w:rPr>
         <w:t>docker-compose</w:t>
       </w:r>
+      <w:proofErr w:type="spellEnd"/>
       <w:r>
         <w:rPr>
           <w:lang w:val="nl-NL"/>
@@ -110,11 +162,47 @@
         </w:rPr>
         <w:t>Als de database draait kun je er natuurlijk ook mee connecteren met het volgende commando: “d</w:t>
       </w:r>
-      <w:r>
-        <w:rPr>
-          <w:rFonts w:cstheme="minorHAnsi"/>
-        </w:rPr>
-        <w:t xml:space="preserve">ocker exec -it </w:t>
+      <w:proofErr w:type="spellStart"/>
+      <w:r>
+        <w:rPr>
+          <w:rFonts w:cstheme="minorHAnsi"/>
+        </w:rPr>
+        <w:t>ocker</w:t>
+      </w:r>
+      <w:proofErr w:type="spellEnd"/>
+      <w:r>
+        <w:rPr>
+          <w:rFonts w:cstheme="minorHAnsi"/>
+        </w:rPr>
+        <w:t xml:space="preserve"> </w:t>
+      </w:r>
+      <w:proofErr w:type="spellStart"/>
+      <w:r>
+        <w:rPr>
+          <w:rFonts w:cstheme="minorHAnsi"/>
+        </w:rPr>
+        <w:t>exec</w:t>
+      </w:r>
+      <w:proofErr w:type="spellEnd"/>
+      <w:r>
+        <w:rPr>
+          <w:rFonts w:cstheme="minorHAnsi"/>
+        </w:rPr>
+        <w:t xml:space="preserve"> -</w:t>
+      </w:r>
+      <w:proofErr w:type="spellStart"/>
+      <w:r>
+        <w:rPr>
+          <w:rFonts w:cstheme="minorHAnsi"/>
+        </w:rPr>
+        <w:t>it</w:t>
+      </w:r>
+      <w:proofErr w:type="spellEnd"/>
+      <w:r>
+        <w:rPr>
+          <w:rFonts w:cstheme="minorHAnsi"/>
+        </w:rPr>
+        <w:t xml:space="preserve"> </w:t>
       </w:r>
       <w:r>
         <w:rPr>
@@ -126,7 +214,35 @@
         <w:rPr>
           <w:rFonts w:cstheme="minorHAnsi"/>
         </w:rPr>
-        <w:t>_database_1 psql -U youri -d docker_database_1</w:t>
+        <w:t xml:space="preserve">_database_1 </w:t>
+      </w:r>
+      <w:proofErr w:type="spellStart"/>
+      <w:r>
+        <w:rPr>
+          <w:rFonts w:cstheme="minorHAnsi"/>
+        </w:rPr>
+        <w:t>psql</w:t>
+      </w:r>
+      <w:proofErr w:type="spellEnd"/>
+      <w:r>
+        <w:rPr>
+          <w:rFonts w:cstheme="minorHAnsi"/>
+        </w:rPr>
+        <w:t xml:space="preserve"> -U </w:t>
+      </w:r>
+      <w:proofErr w:type="spellStart"/>
+      <w:r>
+        <w:rPr>
+          <w:rFonts w:cstheme="minorHAnsi"/>
+        </w:rPr>
+        <w:t>youri</w:t>
+      </w:r>
+      <w:proofErr w:type="spellEnd"/>
+      <w:r>
+        <w:rPr>
+          <w:rFonts w:cstheme="minorHAnsi"/>
+        </w:rPr>
+        <w:t xml:space="preserve"> -d docker_database_1</w:t>
       </w:r>
     </w:p>
     <w:p>
@@ -182,12 +298,14 @@
           <w:lang w:val="nl-NL"/>
         </w:rPr>
       </w:pPr>
+      <w:proofErr w:type="spellStart"/>
       <w:r>
         <w:rPr>
           <w:rFonts w:cstheme="minorHAnsi"/>
         </w:rPr>
         <w:t>youri</w:t>
       </w:r>
+      <w:proofErr w:type="spellEnd"/>
       <w:r>
         <w:rPr>
           <w:rFonts w:cstheme="minorHAnsi"/>
@@ -282,13 +400,99 @@
         <w:rPr>
           <w:rFonts w:cstheme="minorHAnsi"/>
         </w:rPr>
-        <w:t>Doe je door in de docker-compose.yml file volumes toe te voegen</w:t>
-      </w:r>
-      <w:r>
-        <w:rPr>
-          <w:rFonts w:cstheme="minorHAnsi"/>
-        </w:rPr>
-        <w:t xml:space="preserve"> naar de sql file met de gegevens in</w:t>
+        <w:t xml:space="preserve">Doe je door in de </w:t>
+      </w:r>
+      <w:proofErr w:type="spellStart"/>
+      <w:r>
+        <w:rPr>
+          <w:rFonts w:cstheme="minorHAnsi"/>
+        </w:rPr>
+        <w:t>docker-compose.yml</w:t>
+      </w:r>
+      <w:proofErr w:type="spellEnd"/>
+      <w:r>
+        <w:rPr>
+          <w:rFonts w:cstheme="minorHAnsi"/>
+        </w:rPr>
+        <w:t xml:space="preserve"> file volumes toe te voegen</w:t>
+      </w:r>
+      <w:r>
+        <w:rPr>
+          <w:rFonts w:cstheme="minorHAnsi"/>
+        </w:rPr>
+        <w:t xml:space="preserve"> naar de </w:t>
+      </w:r>
+      <w:proofErr w:type="spellStart"/>
+      <w:r>
+        <w:rPr>
+          <w:rFonts w:cstheme="minorHAnsi"/>
+        </w:rPr>
+        <w:t>sql</w:t>
+      </w:r>
+      <w:proofErr w:type="spellEnd"/>
+      <w:r>
+        <w:rPr>
+          <w:rFonts w:cstheme="minorHAnsi"/>
+        </w:rPr>
+        <w:t xml:space="preserve"> file met de gegevens in</w:t>
+      </w:r>
+    </w:p>
+    <w:p>
+      <w:pPr>
+        <w:pStyle w:val="Lijstalinea"/>
+        <w:numPr>
+          <w:ilvl w:val="1"/>
+          <w:numId w:val="1"/>
+        </w:numPr>
+        <w:rPr>
+          <w:lang w:val="nl-NL"/>
+        </w:rPr>
+      </w:pPr>
+      <w:r>
+        <w:rPr>
+          <w:rFonts w:cstheme="minorHAnsi"/>
+          <w:lang w:val="nl-NL"/>
+        </w:rPr>
+        <w:t xml:space="preserve">Dan moet je de image verwijderen en opnieuw </w:t>
+      </w:r>
+      <w:proofErr w:type="spellStart"/>
+      <w:r>
+        <w:rPr>
+          <w:rFonts w:cstheme="minorHAnsi"/>
+          <w:lang w:val="nl-NL"/>
+        </w:rPr>
+        <w:t>docker-compose</w:t>
+      </w:r>
+      <w:proofErr w:type="spellEnd"/>
+      <w:r>
+        <w:rPr>
+          <w:rFonts w:cstheme="minorHAnsi"/>
+          <w:lang w:val="nl-NL"/>
+        </w:rPr>
+        <w:t xml:space="preserve"> up doen </w:t>
+      </w:r>
+      <w:r>
+        <w:rPr>
+          <w:rFonts w:cstheme="minorHAnsi"/>
+          <w:lang w:val="nl-NL"/>
+        </w:rPr>
+        <w:t xml:space="preserve"> zodat de </w:t>
+      </w:r>
+      <w:proofErr w:type="spellStart"/>
+      <w:r>
+        <w:rPr>
+          <w:rFonts w:cstheme="minorHAnsi"/>
+          <w:lang w:val="nl-NL"/>
+        </w:rPr>
+        <w:t>init.sql</w:t>
+      </w:r>
+      <w:proofErr w:type="spellEnd"/>
+      <w:r>
+        <w:rPr>
+          <w:rFonts w:cstheme="minorHAnsi"/>
+          <w:lang w:val="nl-NL"/>
+        </w:rPr>
+        <w:t xml:space="preserve"> wordt uitgevoerd en de gegevens worden toegevoegd</w:t>
       </w:r>
     </w:p>
     <w:sectPr>

</xml_diff>

<commit_message>
connectie gemaakt met intellij naar database
</commit_message>
<xml_diff>
--- a/Documentatie.docx
+++ b/Documentatie.docx
@@ -493,6 +493,447 @@
           <w:lang w:val="nl-NL"/>
         </w:rPr>
         <w:t xml:space="preserve"> wordt uitgevoerd en de gegevens worden toegevoegd</w:t>
+      </w:r>
+    </w:p>
+    <w:p>
+      <w:pPr>
+        <w:rPr>
+          <w:lang w:val="nl-NL"/>
+        </w:rPr>
+      </w:pPr>
+    </w:p>
+    <w:p>
+      <w:pPr>
+        <w:rPr>
+          <w:lang w:val="nl-NL"/>
+        </w:rPr>
+      </w:pPr>
+      <w:r>
+        <w:rPr>
+          <w:lang w:val="nl-NL"/>
+        </w:rPr>
+        <w:t>Connectie met database API</w:t>
+      </w:r>
+    </w:p>
+    <w:p>
+      <w:pPr>
+        <w:pStyle w:val="Lijstalinea"/>
+        <w:numPr>
+          <w:ilvl w:val="0"/>
+          <w:numId w:val="1"/>
+        </w:numPr>
+        <w:rPr>
+          <w:lang w:val="nl-NL"/>
+        </w:rPr>
+      </w:pPr>
+      <w:r>
+        <w:rPr>
+          <w:lang w:val="nl-NL"/>
+        </w:rPr>
+        <w:t>Stap 1</w:t>
+      </w:r>
+      <w:r>
+        <w:rPr>
+          <w:lang w:val="nl-NL"/>
+        </w:rPr>
+        <w:t xml:space="preserve"> (</w:t>
+      </w:r>
+      <w:hyperlink r:id="rId5" w:history="1">
+        <w:r>
+          <w:rPr>
+            <w:rStyle w:val="Hyperlink"/>
+            <w:lang w:val="nl-NL"/>
+          </w:rPr>
+          <w:t>https://stackoverflow.com/questions/61339099/how-use-scram-sha-256-to-connect-database-by-jdbc-in-postgressql</w:t>
+        </w:r>
+      </w:hyperlink>
+      <w:r>
+        <w:rPr>
+          <w:lang w:val="nl-NL"/>
+        </w:rPr>
+        <w:t xml:space="preserve"> )</w:t>
+      </w:r>
+      <w:r>
+        <w:rPr>
+          <w:lang w:val="nl-NL"/>
+        </w:rPr>
+        <w:t>:</w:t>
+      </w:r>
+    </w:p>
+    <w:p>
+      <w:pPr>
+        <w:pStyle w:val="Lijstalinea"/>
+        <w:numPr>
+          <w:ilvl w:val="1"/>
+          <w:numId w:val="1"/>
+        </w:numPr>
+        <w:rPr>
+          <w:lang w:val="nl-NL"/>
+        </w:rPr>
+      </w:pPr>
+      <w:r>
+        <w:rPr>
+          <w:lang w:val="nl-NL"/>
+        </w:rPr>
+        <w:t xml:space="preserve">Verander de </w:t>
+      </w:r>
+      <w:r>
+        <w:rPr>
+          <w:lang w:val="nl-NL"/>
+        </w:rPr>
+        <w:t>#password_encryption</w:t>
+      </w:r>
+      <w:r>
+        <w:rPr>
+          <w:lang w:val="nl-NL"/>
+        </w:rPr>
+        <w:t xml:space="preserve"> in de </w:t>
+      </w:r>
+      <w:proofErr w:type="spellStart"/>
+      <w:r>
+        <w:rPr>
+          <w:rStyle w:val="Zwaar"/>
+          <w:rFonts w:ascii="Segoe UI" w:hAnsi="Segoe UI" w:cs="Segoe UI"/>
+          <w:color w:val="232629"/>
+          <w:sz w:val="23"/>
+          <w:szCs w:val="23"/>
+          <w:bdr w:val="none" w:sz="0" w:space="0" w:color="auto" w:frame="1"/>
+          <w:shd w:val="clear" w:color="auto" w:fill="FFFFFF"/>
+        </w:rPr>
+        <w:t>postgresql.conf</w:t>
+      </w:r>
+      <w:proofErr w:type="spellEnd"/>
+      <w:r>
+        <w:rPr>
+          <w:rFonts w:ascii="Segoe UI" w:hAnsi="Segoe UI" w:cs="Segoe UI"/>
+          <w:color w:val="232629"/>
+          <w:sz w:val="23"/>
+          <w:szCs w:val="23"/>
+          <w:shd w:val="clear" w:color="auto" w:fill="FFFFFF"/>
+        </w:rPr>
+        <w:t>  naar scram-sha-256</w:t>
+      </w:r>
+    </w:p>
+    <w:p>
+      <w:pPr>
+        <w:pStyle w:val="Lijstalinea"/>
+        <w:numPr>
+          <w:ilvl w:val="1"/>
+          <w:numId w:val="1"/>
+        </w:numPr>
+        <w:rPr>
+          <w:lang w:val="nl-NL"/>
+        </w:rPr>
+      </w:pPr>
+      <w:r>
+        <w:rPr>
+          <w:rFonts w:ascii="Segoe UI" w:hAnsi="Segoe UI" w:cs="Segoe UI"/>
+          <w:color w:val="232629"/>
+          <w:sz w:val="23"/>
+          <w:szCs w:val="23"/>
+          <w:shd w:val="clear" w:color="auto" w:fill="FFFFFF"/>
+        </w:rPr>
+        <w:t>Verander de Method of host naar scram-sha-256</w:t>
+      </w:r>
+    </w:p>
+    <w:p>
+      <w:pPr>
+        <w:pStyle w:val="Lijstalinea"/>
+        <w:numPr>
+          <w:ilvl w:val="0"/>
+          <w:numId w:val="1"/>
+        </w:numPr>
+        <w:rPr>
+          <w:lang w:val="nl-NL"/>
+        </w:rPr>
+      </w:pPr>
+      <w:r>
+        <w:rPr>
+          <w:rFonts w:ascii="Segoe UI" w:hAnsi="Segoe UI" w:cs="Segoe UI"/>
+          <w:color w:val="232629"/>
+          <w:sz w:val="23"/>
+          <w:szCs w:val="23"/>
+          <w:shd w:val="clear" w:color="auto" w:fill="FFFFFF"/>
+          <w:lang w:val="nl-NL"/>
+        </w:rPr>
+        <w:t>Stap 2</w:t>
+      </w:r>
+    </w:p>
+    <w:p>
+      <w:pPr>
+        <w:pStyle w:val="Lijstalinea"/>
+        <w:numPr>
+          <w:ilvl w:val="1"/>
+          <w:numId w:val="1"/>
+        </w:numPr>
+        <w:rPr>
+          <w:lang w:val="nl-NL"/>
+        </w:rPr>
+      </w:pPr>
+      <w:r>
+        <w:rPr>
+          <w:rFonts w:ascii="Segoe UI" w:hAnsi="Segoe UI" w:cs="Segoe UI"/>
+          <w:color w:val="232629"/>
+          <w:sz w:val="23"/>
+          <w:szCs w:val="23"/>
+          <w:shd w:val="clear" w:color="auto" w:fill="FFFFFF"/>
+          <w:lang w:val="nl-NL"/>
+        </w:rPr>
+        <w:t xml:space="preserve">Name: </w:t>
+      </w:r>
+      <w:r>
+        <w:rPr>
+          <w:rFonts w:ascii="Segoe UI" w:hAnsi="Segoe UI" w:cs="Segoe UI"/>
+          <w:color w:val="232629"/>
+          <w:sz w:val="23"/>
+          <w:szCs w:val="23"/>
+          <w:shd w:val="clear" w:color="auto" w:fill="FFFFFF"/>
+          <w:lang w:val="nl-NL"/>
+        </w:rPr>
+        <w:t>docker_database_1@localhost</w:t>
+      </w:r>
+    </w:p>
+    <w:p>
+      <w:pPr>
+        <w:pStyle w:val="Lijstalinea"/>
+        <w:numPr>
+          <w:ilvl w:val="1"/>
+          <w:numId w:val="1"/>
+        </w:numPr>
+        <w:rPr>
+          <w:lang w:val="nl-NL"/>
+        </w:rPr>
+      </w:pPr>
+      <w:r>
+        <w:rPr>
+          <w:rFonts w:ascii="Segoe UI" w:hAnsi="Segoe UI" w:cs="Segoe UI"/>
+          <w:color w:val="232629"/>
+          <w:sz w:val="23"/>
+          <w:szCs w:val="23"/>
+          <w:shd w:val="clear" w:color="auto" w:fill="FFFFFF"/>
+          <w:lang w:val="nl-NL"/>
+        </w:rPr>
+        <w:t xml:space="preserve">Host: </w:t>
+      </w:r>
+      <w:proofErr w:type="spellStart"/>
+      <w:r>
+        <w:rPr>
+          <w:rFonts w:ascii="Segoe UI" w:hAnsi="Segoe UI" w:cs="Segoe UI"/>
+          <w:color w:val="232629"/>
+          <w:sz w:val="23"/>
+          <w:szCs w:val="23"/>
+          <w:shd w:val="clear" w:color="auto" w:fill="FFFFFF"/>
+          <w:lang w:val="nl-NL"/>
+        </w:rPr>
+        <w:t>localhost</w:t>
+      </w:r>
+      <w:proofErr w:type="spellEnd"/>
+    </w:p>
+    <w:p>
+      <w:pPr>
+        <w:pStyle w:val="Lijstalinea"/>
+        <w:numPr>
+          <w:ilvl w:val="1"/>
+          <w:numId w:val="1"/>
+        </w:numPr>
+        <w:rPr>
+          <w:lang w:val="nl-NL"/>
+        </w:rPr>
+      </w:pPr>
+      <w:r>
+        <w:rPr>
+          <w:rFonts w:ascii="Segoe UI" w:hAnsi="Segoe UI" w:cs="Segoe UI"/>
+          <w:color w:val="232629"/>
+          <w:sz w:val="23"/>
+          <w:szCs w:val="23"/>
+          <w:shd w:val="clear" w:color="auto" w:fill="FFFFFF"/>
+          <w:lang w:val="nl-NL"/>
+        </w:rPr>
+        <w:t xml:space="preserve">Port: </w:t>
+      </w:r>
+      <w:r>
+        <w:rPr>
+          <w:rFonts w:ascii="Segoe UI" w:hAnsi="Segoe UI" w:cs="Segoe UI"/>
+          <w:color w:val="232629"/>
+          <w:sz w:val="23"/>
+          <w:szCs w:val="23"/>
+          <w:shd w:val="clear" w:color="auto" w:fill="FFFFFF"/>
+          <w:lang w:val="nl-NL"/>
+        </w:rPr>
+        <w:t>5432</w:t>
+      </w:r>
+    </w:p>
+    <w:p>
+      <w:pPr>
+        <w:pStyle w:val="Lijstalinea"/>
+        <w:numPr>
+          <w:ilvl w:val="1"/>
+          <w:numId w:val="1"/>
+        </w:numPr>
+        <w:rPr>
+          <w:lang w:val="nl-NL"/>
+        </w:rPr>
+      </w:pPr>
+      <w:r>
+        <w:rPr>
+          <w:rFonts w:ascii="Segoe UI" w:hAnsi="Segoe UI" w:cs="Segoe UI"/>
+          <w:color w:val="232629"/>
+          <w:sz w:val="23"/>
+          <w:szCs w:val="23"/>
+          <w:shd w:val="clear" w:color="auto" w:fill="FFFFFF"/>
+          <w:lang w:val="nl-NL"/>
+        </w:rPr>
+        <w:t xml:space="preserve">User: </w:t>
+      </w:r>
+      <w:proofErr w:type="spellStart"/>
+      <w:r>
+        <w:rPr>
+          <w:rFonts w:ascii="Segoe UI" w:hAnsi="Segoe UI" w:cs="Segoe UI"/>
+          <w:color w:val="232629"/>
+          <w:sz w:val="23"/>
+          <w:szCs w:val="23"/>
+          <w:shd w:val="clear" w:color="auto" w:fill="FFFFFF"/>
+          <w:lang w:val="nl-NL"/>
+        </w:rPr>
+        <w:t>youri</w:t>
+      </w:r>
+      <w:proofErr w:type="spellEnd"/>
+    </w:p>
+    <w:p>
+      <w:pPr>
+        <w:pStyle w:val="Lijstalinea"/>
+        <w:numPr>
+          <w:ilvl w:val="1"/>
+          <w:numId w:val="1"/>
+        </w:numPr>
+        <w:rPr>
+          <w:lang w:val="nl-NL"/>
+        </w:rPr>
+      </w:pPr>
+      <w:r>
+        <w:rPr>
+          <w:rFonts w:ascii="Segoe UI" w:hAnsi="Segoe UI" w:cs="Segoe UI"/>
+          <w:color w:val="232629"/>
+          <w:sz w:val="23"/>
+          <w:szCs w:val="23"/>
+          <w:shd w:val="clear" w:color="auto" w:fill="FFFFFF"/>
+          <w:lang w:val="nl-NL"/>
+        </w:rPr>
+        <w:t xml:space="preserve">Password: </w:t>
+      </w:r>
+      <w:r>
+        <w:rPr>
+          <w:rFonts w:ascii="Segoe UI" w:hAnsi="Segoe UI" w:cs="Segoe UI"/>
+          <w:color w:val="232629"/>
+          <w:sz w:val="23"/>
+          <w:szCs w:val="23"/>
+          <w:shd w:val="clear" w:color="auto" w:fill="FFFFFF"/>
+          <w:lang w:val="nl-NL"/>
+        </w:rPr>
+        <w:t>password</w:t>
+      </w:r>
+    </w:p>
+    <w:p>
+      <w:pPr>
+        <w:pStyle w:val="Lijstalinea"/>
+        <w:numPr>
+          <w:ilvl w:val="1"/>
+          <w:numId w:val="1"/>
+        </w:numPr>
+        <w:rPr>
+          <w:lang w:val="nl-NL"/>
+        </w:rPr>
+      </w:pPr>
+      <w:r>
+        <w:rPr>
+          <w:rFonts w:ascii="Segoe UI" w:hAnsi="Segoe UI" w:cs="Segoe UI"/>
+          <w:color w:val="232629"/>
+          <w:sz w:val="23"/>
+          <w:szCs w:val="23"/>
+          <w:shd w:val="clear" w:color="auto" w:fill="FFFFFF"/>
+          <w:lang w:val="nl-NL"/>
+        </w:rPr>
+        <w:t xml:space="preserve">Database: </w:t>
+      </w:r>
+      <w:r>
+        <w:rPr>
+          <w:rFonts w:ascii="Segoe UI" w:hAnsi="Segoe UI" w:cs="Segoe UI"/>
+          <w:color w:val="232629"/>
+          <w:sz w:val="23"/>
+          <w:szCs w:val="23"/>
+          <w:shd w:val="clear" w:color="auto" w:fill="FFFFFF"/>
+          <w:lang w:val="nl-NL"/>
+        </w:rPr>
+        <w:t>docker_database_1</w:t>
+      </w:r>
+    </w:p>
+    <w:p>
+      <w:pPr>
+        <w:pStyle w:val="Lijstalinea"/>
+        <w:numPr>
+          <w:ilvl w:val="1"/>
+          <w:numId w:val="1"/>
+        </w:numPr>
+        <w:rPr>
+          <w:lang w:val="nl-NL"/>
+        </w:rPr>
+      </w:pPr>
+      <w:r>
+        <w:rPr>
+          <w:rFonts w:ascii="Segoe UI" w:hAnsi="Segoe UI" w:cs="Segoe UI"/>
+          <w:color w:val="232629"/>
+          <w:sz w:val="23"/>
+          <w:szCs w:val="23"/>
+          <w:shd w:val="clear" w:color="auto" w:fill="FFFFFF"/>
+          <w:lang w:val="nl-NL"/>
+        </w:rPr>
+        <w:t xml:space="preserve">URL: </w:t>
+      </w:r>
+      <w:proofErr w:type="spellStart"/>
+      <w:r>
+        <w:rPr>
+          <w:rFonts w:ascii="Segoe UI" w:hAnsi="Segoe UI" w:cs="Segoe UI"/>
+          <w:color w:val="232629"/>
+          <w:sz w:val="23"/>
+          <w:szCs w:val="23"/>
+          <w:shd w:val="clear" w:color="auto" w:fill="FFFFFF"/>
+          <w:lang w:val="nl-NL"/>
+        </w:rPr>
+        <w:t>jdbc:</w:t>
+      </w:r>
+      <w:r>
+        <w:rPr>
+          <w:rFonts w:ascii="Segoe UI" w:hAnsi="Segoe UI" w:cs="Segoe UI"/>
+          <w:color w:val="232629"/>
+          <w:sz w:val="23"/>
+          <w:szCs w:val="23"/>
+          <w:shd w:val="clear" w:color="auto" w:fill="FFFFFF"/>
+          <w:lang w:val="nl-NL"/>
+        </w:rPr>
+        <w:t>postgresql</w:t>
+      </w:r>
+      <w:proofErr w:type="spellEnd"/>
+      <w:r>
+        <w:rPr>
+          <w:rFonts w:ascii="Segoe UI" w:hAnsi="Segoe UI" w:cs="Segoe UI"/>
+          <w:color w:val="232629"/>
+          <w:sz w:val="23"/>
+          <w:szCs w:val="23"/>
+          <w:shd w:val="clear" w:color="auto" w:fill="FFFFFF"/>
+          <w:lang w:val="nl-NL"/>
+        </w:rPr>
+        <w:t>://localhost:5432/docker_database_1</w:t>
+      </w:r>
+      <w:r>
+        <w:rPr>
+          <w:rFonts w:ascii="Segoe UI" w:hAnsi="Segoe UI" w:cs="Segoe UI"/>
+          <w:color w:val="232629"/>
+          <w:sz w:val="23"/>
+          <w:szCs w:val="23"/>
+          <w:shd w:val="clear" w:color="auto" w:fill="FFFFFF"/>
+          <w:lang w:val="nl-NL"/>
+        </w:rPr>
+        <w:t xml:space="preserve"> </w:t>
       </w:r>
     </w:p>
     <w:sectPr>
@@ -1062,6 +1503,40 @@
       <w:contextualSpacing/>
     </w:pPr>
   </w:style>
+  <w:style w:type="character" w:styleId="Zwaar">
+    <w:name w:val="Strong"/>
+    <w:basedOn w:val="Standaardalinea-lettertype"/>
+    <w:uiPriority w:val="22"/>
+    <w:qFormat/>
+    <w:rsid w:val="005B6898"/>
+    <w:rPr>
+      <w:b/>
+      <w:bCs/>
+    </w:rPr>
+  </w:style>
+  <w:style w:type="character" w:styleId="Hyperlink">
+    <w:name w:val="Hyperlink"/>
+    <w:basedOn w:val="Standaardalinea-lettertype"/>
+    <w:uiPriority w:val="99"/>
+    <w:unhideWhenUsed/>
+    <w:rsid w:val="00253B1B"/>
+    <w:rPr>
+      <w:color w:val="0563C1" w:themeColor="hyperlink"/>
+      <w:u w:val="single"/>
+    </w:rPr>
+  </w:style>
+  <w:style w:type="character" w:styleId="Onopgelostemelding">
+    <w:name w:val="Unresolved Mention"/>
+    <w:basedOn w:val="Standaardalinea-lettertype"/>
+    <w:uiPriority w:val="99"/>
+    <w:semiHidden/>
+    <w:unhideWhenUsed/>
+    <w:rsid w:val="00253B1B"/>
+    <w:rPr>
+      <w:color w:val="605E5C"/>
+      <w:shd w:val="clear" w:color="auto" w:fill="E1DFDD"/>
+    </w:rPr>
+  </w:style>
 </w:styles>
 </file>
 

</xml_diff>